<commit_message>
add short message send fuction
</commit_message>
<xml_diff>
--- a/通信协议.docx
+++ b/通信协议.docx
@@ -484,266 +484,53 @@
     <w:p>
       <w:pPr>
         <w:spacing w:line="400" w:lineRule="exact"/>
-        <w:rPr>
-          <w:rFonts w:asciiTheme="minorEastAsia" w:hAnsiTheme="minorEastAsia"/>
-          <w:sz w:val="24"/>
-          <w:szCs w:val="24"/>
-        </w:rPr>
-      </w:pPr>
-      <w:r>
-        <w:rPr>
-          <w:rFonts w:asciiTheme="minorEastAsia" w:hAnsiTheme="minorEastAsia"/>
-          <w:sz w:val="24"/>
-          <w:szCs w:val="24"/>
-        </w:rPr>
-        <w:t>5. 当前设备IP地址/端口注册</w:t>
-      </w:r>
-    </w:p>
-    <w:p>
-      <w:pPr>
-        <w:spacing w:line="400" w:lineRule="exact"/>
-        <w:rPr>
-          <w:rFonts w:asciiTheme="minorEastAsia" w:hAnsiTheme="minorEastAsia"/>
-          <w:sz w:val="24"/>
-          <w:szCs w:val="24"/>
-        </w:rPr>
-      </w:pPr>
-      <w:r>
-        <w:rPr>
-          <w:rFonts w:asciiTheme="minorEastAsia" w:hAnsiTheme="minorEastAsia"/>
-          <w:sz w:val="24"/>
-          <w:szCs w:val="24"/>
-        </w:rPr>
-        <w:tab/>
-        <w:t>往指定端口发送：gid</w:t>
-      </w:r>
-    </w:p>
-    <w:p>
-      <w:pPr>
-        <w:spacing w:line="400" w:lineRule="exact"/>
-        <w:rPr>
-          <w:rFonts w:asciiTheme="minorEastAsia" w:hAnsiTheme="minorEastAsia"/>
-          <w:sz w:val="24"/>
-          <w:szCs w:val="24"/>
-        </w:rPr>
-      </w:pPr>
-    </w:p>
-    <w:p>
-      <w:pPr>
-        <w:spacing w:line="400" w:lineRule="exact"/>
-        <w:rPr>
-          <w:rFonts w:asciiTheme="minorEastAsia" w:hAnsiTheme="minorEastAsia"/>
-          <w:sz w:val="24"/>
-          <w:szCs w:val="24"/>
-        </w:rPr>
-      </w:pPr>
-    </w:p>
-    <w:p>
-      <w:pPr>
-        <w:spacing w:line="400" w:lineRule="exact"/>
-        <w:rPr>
-          <w:rFonts w:asciiTheme="minorEastAsia" w:hAnsiTheme="minorEastAsia"/>
-          <w:sz w:val="24"/>
-          <w:szCs w:val="24"/>
-        </w:rPr>
-      </w:pPr>
-    </w:p>
-    <w:p>
-      <w:pPr>
-        <w:spacing w:line="400" w:lineRule="exact"/>
-        <w:rPr>
-          <w:rFonts w:asciiTheme="minorEastAsia" w:hAnsiTheme="minorEastAsia"/>
-          <w:b/>
-          <w:sz w:val="24"/>
-          <w:szCs w:val="24"/>
-        </w:rPr>
-      </w:pPr>
-      <w:r>
-        <w:rPr>
-          <w:rFonts w:asciiTheme="minorEastAsia" w:hAnsiTheme="minorEastAsia"/>
-          <w:b/>
-          <w:sz w:val="24"/>
-          <w:szCs w:val="24"/>
-        </w:rPr>
-        <w:t>设备</w:t>
-      </w:r>
-      <w:r>
-        <w:rPr>
-          <w:rFonts w:asciiTheme="minorEastAsia" w:hAnsiTheme="minorEastAsia"/>
-          <w:b/>
-          <w:sz w:val="24"/>
-          <w:szCs w:val="24"/>
-        </w:rPr>
-        <w:t>端发送内容</w:t>
-      </w:r>
-    </w:p>
-    <w:p>
-      <w:pPr>
-        <w:spacing w:line="400" w:lineRule="exact"/>
-        <w:rPr>
-          <w:rFonts w:asciiTheme="minorEastAsia" w:hAnsiTheme="minorEastAsia"/>
-          <w:sz w:val="24"/>
-          <w:szCs w:val="24"/>
-        </w:rPr>
-      </w:pPr>
-      <w:r>
-        <w:rPr>
-          <w:rFonts w:asciiTheme="minorEastAsia" w:hAnsiTheme="minorEastAsia"/>
-          <w:sz w:val="24"/>
-          <w:szCs w:val="24"/>
-        </w:rPr>
-        <w:t>发送数据：</w:t>
-      </w:r>
-      <w:r>
-        <w:rPr>
-          <w:rFonts w:asciiTheme="minorEastAsia" w:hAnsiTheme="minorEastAsia"/>
-          <w:sz w:val="24"/>
-          <w:szCs w:val="24"/>
-        </w:rPr>
-        <w:t>D[</w:t>
-      </w:r>
-      <w:r>
-        <w:rPr>
-          <w:rFonts w:asciiTheme="minorEastAsia" w:hAnsiTheme="minorEastAsia"/>
-          <w:sz w:val="24"/>
-          <w:szCs w:val="24"/>
-        </w:rPr>
-        <w:t>gid,start,time,压力，温度，流量，阻力</w:t>
-      </w:r>
-      <w:r>
-        <w:rPr>
-          <w:rFonts w:asciiTheme="minorEastAsia" w:hAnsiTheme="minorEastAsia"/>
+        <w:ind w:firstLine="420"/>
+        <w:rPr>
+          <w:rFonts w:asciiTheme="minorEastAsia" w:hAnsiTheme="minorEastAsia" w:hint="eastAsia"/>
+          <w:sz w:val="24"/>
+          <w:szCs w:val="24"/>
+        </w:rPr>
+      </w:pPr>
+      <w:r>
+        <w:rPr>
+          <w:rFonts w:asciiTheme="minorEastAsia" w:hAnsiTheme="minorEastAsia" w:hint="eastAsia"/>
+          <w:sz w:val="24"/>
+          <w:szCs w:val="24"/>
+        </w:rPr>
+        <w:t>[</w:t>
+      </w:r>
+      <w:r>
+        <w:rPr>
+          <w:rFonts w:asciiTheme="minorEastAsia" w:hAnsiTheme="minorEastAsia"/>
+          <w:sz w:val="24"/>
+          <w:szCs w:val="24"/>
+        </w:rPr>
+        <w:t>set m ××</w:t>
+      </w:r>
+      <w:r>
+        <w:rPr>
+          <w:rFonts w:asciiTheme="minorEastAsia" w:hAnsiTheme="minorEastAsia" w:hint="eastAsia"/>
           <w:sz w:val="24"/>
           <w:szCs w:val="24"/>
         </w:rPr>
         <w:t>]</w:t>
       </w:r>
-    </w:p>
-    <w:p>
-      <w:pPr>
-        <w:spacing w:line="400" w:lineRule="exact"/>
-        <w:rPr>
-          <w:rFonts w:asciiTheme="minorEastAsia" w:hAnsiTheme="minorEastAsia"/>
-          <w:sz w:val="24"/>
-          <w:szCs w:val="24"/>
-        </w:rPr>
-      </w:pPr>
-      <w:r>
-        <w:rPr>
-          <w:rFonts w:asciiTheme="minorEastAsia" w:hAnsiTheme="minorEastAsia" w:hint="eastAsia"/>
-          <w:sz w:val="24"/>
-          <w:szCs w:val="24"/>
-        </w:rPr>
-        <w:t>身份验证：I[</w:t>
-      </w:r>
-      <w:r>
-        <w:rPr>
-          <w:rFonts w:asciiTheme="minorEastAsia" w:hAnsiTheme="minorEastAsia"/>
-          <w:sz w:val="24"/>
-          <w:szCs w:val="24"/>
-        </w:rPr>
-        <w:t>gid</w:t>
-      </w:r>
-      <w:r>
-        <w:rPr>
-          <w:rFonts w:asciiTheme="minorEastAsia" w:hAnsiTheme="minorEastAsia" w:hint="eastAsia"/>
-          <w:sz w:val="24"/>
-          <w:szCs w:val="24"/>
-        </w:rPr>
-        <w:t>]</w:t>
-      </w:r>
-    </w:p>
-    <w:p>
-      <w:pPr>
-        <w:spacing w:line="400" w:lineRule="exact"/>
-        <w:rPr>
-          <w:rFonts w:asciiTheme="minorEastAsia" w:hAnsiTheme="minorEastAsia"/>
-          <w:sz w:val="24"/>
-          <w:szCs w:val="24"/>
-        </w:rPr>
-      </w:pPr>
-      <w:r>
-        <w:rPr>
-          <w:rFonts w:asciiTheme="minorEastAsia" w:hAnsiTheme="minorEastAsia"/>
-          <w:sz w:val="24"/>
-          <w:szCs w:val="24"/>
-        </w:rPr>
-        <w:t>获取normal值：G[gid]</w:t>
-      </w:r>
-    </w:p>
-    <w:p>
-      <w:pPr>
-        <w:spacing w:line="400" w:lineRule="exact"/>
-        <w:rPr>
-          <w:rFonts w:asciiTheme="minorEastAsia" w:hAnsiTheme="minorEastAsia" w:hint="eastAsia"/>
-          <w:sz w:val="24"/>
-          <w:szCs w:val="24"/>
-        </w:rPr>
-      </w:pPr>
-      <w:r>
-        <w:rPr>
-          <w:rFonts w:asciiTheme="minorEastAsia" w:hAnsiTheme="minorEastAsia"/>
-          <w:sz w:val="24"/>
-          <w:szCs w:val="24"/>
-        </w:rPr>
-        <w:tab/>
-      </w:r>
-      <w:r>
-        <w:rPr>
-          <w:rFonts w:asciiTheme="minorEastAsia" w:hAnsiTheme="minorEastAsia"/>
-          <w:sz w:val="24"/>
-          <w:szCs w:val="24"/>
-        </w:rPr>
-        <w:tab/>
-      </w:r>
-      <w:r>
-        <w:rPr>
-          <w:rFonts w:asciiTheme="minorEastAsia" w:hAnsiTheme="minorEastAsia"/>
-          <w:sz w:val="24"/>
-          <w:szCs w:val="24"/>
-        </w:rPr>
-        <w:tab/>
-      </w:r>
-      <w:r>
-        <w:rPr>
-          <w:rFonts w:asciiTheme="minorEastAsia" w:hAnsiTheme="minorEastAsia"/>
-          <w:sz w:val="24"/>
-          <w:szCs w:val="24"/>
-        </w:rPr>
-        <w:tab/>
-        <w:t>返回</w:t>
-      </w:r>
-      <w:r>
-        <w:rPr>
-          <w:rFonts w:asciiTheme="minorEastAsia" w:hAnsiTheme="minorEastAsia" w:hint="eastAsia"/>
-          <w:sz w:val="24"/>
-          <w:szCs w:val="24"/>
-        </w:rPr>
-        <w:t xml:space="preserve"> [</w:t>
-      </w:r>
-      <w:r>
-        <w:rPr>
-          <w:rFonts w:asciiTheme="minorEastAsia" w:hAnsiTheme="minorEastAsia"/>
-          <w:sz w:val="24"/>
-          <w:szCs w:val="24"/>
-        </w:rPr>
-        <w:t>pth1,pth2,tth1,tth2,fth1,fth2</w:t>
-      </w:r>
-      <w:r>
-        <w:rPr>
-          <w:rFonts w:asciiTheme="minorEastAsia" w:hAnsiTheme="minorEastAsia" w:hint="eastAsia"/>
-          <w:sz w:val="24"/>
-          <w:szCs w:val="24"/>
-        </w:rPr>
-        <w:t>]</w:t>
-      </w:r>
-      <w:r>
-        <w:rPr>
-          <w:rFonts w:asciiTheme="minorEastAsia" w:hAnsiTheme="minorEastAsia"/>
-          <w:sz w:val="24"/>
-          <w:szCs w:val="24"/>
-        </w:rPr>
-        <w:t xml:space="preserve"> ,没有值用“-”替代。</w:t>
+      <w:r>
+        <w:rPr>
+          <w:rFonts w:asciiTheme="minorEastAsia" w:hAnsiTheme="minorEastAsia"/>
+          <w:sz w:val="24"/>
+          <w:szCs w:val="24"/>
+        </w:rPr>
+        <w:tab/>
+      </w:r>
+      <w:r>
+        <w:rPr>
+          <w:rFonts w:asciiTheme="minorEastAsia" w:hAnsiTheme="minorEastAsia"/>
+          <w:sz w:val="24"/>
+          <w:szCs w:val="24"/>
+        </w:rPr>
+        <w:tab/>
+        <w:t>发送短信号码</w:t>
       </w:r>
       <w:bookmarkStart w:id="0" w:name="_GoBack"/>
       <w:bookmarkEnd w:id="0"/>
@@ -752,10 +539,275 @@
       <w:pPr>
         <w:spacing w:line="400" w:lineRule="exact"/>
         <w:rPr>
+          <w:rFonts w:asciiTheme="minorEastAsia" w:hAnsiTheme="minorEastAsia"/>
+          <w:sz w:val="24"/>
+          <w:szCs w:val="24"/>
+        </w:rPr>
+      </w:pPr>
+      <w:r>
+        <w:rPr>
+          <w:rFonts w:asciiTheme="minorEastAsia" w:hAnsiTheme="minorEastAsia"/>
+          <w:sz w:val="24"/>
+          <w:szCs w:val="24"/>
+        </w:rPr>
+        <w:t>5. 当前设备IP地址/端口注册</w:t>
+      </w:r>
+    </w:p>
+    <w:p>
+      <w:pPr>
+        <w:spacing w:line="400" w:lineRule="exact"/>
+        <w:rPr>
+          <w:rFonts w:asciiTheme="minorEastAsia" w:hAnsiTheme="minorEastAsia"/>
+          <w:sz w:val="24"/>
+          <w:szCs w:val="24"/>
+        </w:rPr>
+      </w:pPr>
+      <w:r>
+        <w:rPr>
+          <w:rFonts w:asciiTheme="minorEastAsia" w:hAnsiTheme="minorEastAsia"/>
+          <w:sz w:val="24"/>
+          <w:szCs w:val="24"/>
+        </w:rPr>
+        <w:tab/>
+        <w:t>往指定端口发送：gid</w:t>
+      </w:r>
+    </w:p>
+    <w:p>
+      <w:pPr>
+        <w:spacing w:line="400" w:lineRule="exact"/>
+        <w:rPr>
+          <w:rFonts w:asciiTheme="minorEastAsia" w:hAnsiTheme="minorEastAsia"/>
+          <w:sz w:val="24"/>
+          <w:szCs w:val="24"/>
+        </w:rPr>
+      </w:pPr>
+    </w:p>
+    <w:p>
+      <w:pPr>
+        <w:spacing w:line="400" w:lineRule="exact"/>
+        <w:rPr>
+          <w:rFonts w:asciiTheme="minorEastAsia" w:hAnsiTheme="minorEastAsia"/>
+          <w:sz w:val="24"/>
+          <w:szCs w:val="24"/>
+        </w:rPr>
+      </w:pPr>
+    </w:p>
+    <w:p>
+      <w:pPr>
+        <w:spacing w:line="400" w:lineRule="exact"/>
+        <w:rPr>
+          <w:rFonts w:asciiTheme="minorEastAsia" w:hAnsiTheme="minorEastAsia"/>
+          <w:sz w:val="24"/>
+          <w:szCs w:val="24"/>
+        </w:rPr>
+      </w:pPr>
+    </w:p>
+    <w:p>
+      <w:pPr>
+        <w:spacing w:line="400" w:lineRule="exact"/>
+        <w:rPr>
+          <w:rFonts w:asciiTheme="minorEastAsia" w:hAnsiTheme="minorEastAsia"/>
+          <w:b/>
+          <w:sz w:val="24"/>
+          <w:szCs w:val="24"/>
+        </w:rPr>
+      </w:pPr>
+      <w:r>
+        <w:rPr>
+          <w:rFonts w:asciiTheme="minorEastAsia" w:hAnsiTheme="minorEastAsia"/>
+          <w:b/>
+          <w:sz w:val="24"/>
+          <w:szCs w:val="24"/>
+        </w:rPr>
+        <w:t>设备</w:t>
+      </w:r>
+      <w:r>
+        <w:rPr>
+          <w:rFonts w:asciiTheme="minorEastAsia" w:hAnsiTheme="minorEastAsia"/>
+          <w:b/>
+          <w:sz w:val="24"/>
+          <w:szCs w:val="24"/>
+        </w:rPr>
+        <w:t>端发送内容</w:t>
+      </w:r>
+    </w:p>
+    <w:p>
+      <w:pPr>
+        <w:spacing w:line="400" w:lineRule="exact"/>
+        <w:rPr>
+          <w:rFonts w:asciiTheme="minorEastAsia" w:hAnsiTheme="minorEastAsia"/>
+          <w:sz w:val="24"/>
+          <w:szCs w:val="24"/>
+        </w:rPr>
+      </w:pPr>
+      <w:r>
+        <w:rPr>
+          <w:rFonts w:asciiTheme="minorEastAsia" w:hAnsiTheme="minorEastAsia"/>
+          <w:sz w:val="24"/>
+          <w:szCs w:val="24"/>
+        </w:rPr>
+        <w:t>发送数据：</w:t>
+      </w:r>
+      <w:r>
+        <w:rPr>
+          <w:rFonts w:asciiTheme="minorEastAsia" w:hAnsiTheme="minorEastAsia"/>
+          <w:sz w:val="24"/>
+          <w:szCs w:val="24"/>
+        </w:rPr>
+        <w:t>D[</w:t>
+      </w:r>
+      <w:r>
+        <w:rPr>
+          <w:rFonts w:asciiTheme="minorEastAsia" w:hAnsiTheme="minorEastAsia"/>
+          <w:sz w:val="24"/>
+          <w:szCs w:val="24"/>
+        </w:rPr>
+        <w:t>gid,start,time,压力，温度，流量，阻力</w:t>
+      </w:r>
+      <w:r>
+        <w:rPr>
+          <w:rFonts w:asciiTheme="minorEastAsia" w:hAnsiTheme="minorEastAsia"/>
+          <w:sz w:val="24"/>
+          <w:szCs w:val="24"/>
+        </w:rPr>
+        <w:t>]</w:t>
+      </w:r>
+    </w:p>
+    <w:p>
+      <w:pPr>
+        <w:spacing w:line="400" w:lineRule="exact"/>
+        <w:rPr>
+          <w:rFonts w:asciiTheme="minorEastAsia" w:hAnsiTheme="minorEastAsia"/>
+          <w:sz w:val="24"/>
+          <w:szCs w:val="24"/>
+        </w:rPr>
+      </w:pPr>
+      <w:r>
+        <w:rPr>
           <w:rFonts w:asciiTheme="minorEastAsia" w:hAnsiTheme="minorEastAsia" w:hint="eastAsia"/>
           <w:sz w:val="24"/>
           <w:szCs w:val="24"/>
         </w:rPr>
+        <w:t>身份验证：I[</w:t>
+      </w:r>
+      <w:r>
+        <w:rPr>
+          <w:rFonts w:asciiTheme="minorEastAsia" w:hAnsiTheme="minorEastAsia"/>
+          <w:sz w:val="24"/>
+          <w:szCs w:val="24"/>
+        </w:rPr>
+        <w:t>gid</w:t>
+      </w:r>
+      <w:r>
+        <w:rPr>
+          <w:rFonts w:asciiTheme="minorEastAsia" w:hAnsiTheme="minorEastAsia" w:hint="eastAsia"/>
+          <w:sz w:val="24"/>
+          <w:szCs w:val="24"/>
+        </w:rPr>
+        <w:t>]</w:t>
+      </w:r>
+    </w:p>
+    <w:p>
+      <w:pPr>
+        <w:spacing w:line="400" w:lineRule="exact"/>
+        <w:rPr>
+          <w:rFonts w:asciiTheme="minorEastAsia" w:hAnsiTheme="minorEastAsia"/>
+          <w:sz w:val="24"/>
+          <w:szCs w:val="24"/>
+        </w:rPr>
+      </w:pPr>
+      <w:r>
+        <w:rPr>
+          <w:rFonts w:asciiTheme="minorEastAsia" w:hAnsiTheme="minorEastAsia"/>
+          <w:sz w:val="24"/>
+          <w:szCs w:val="24"/>
+        </w:rPr>
+        <w:t>获取normal值：G[gid]</w:t>
+      </w:r>
+    </w:p>
+    <w:p>
+      <w:pPr>
+        <w:spacing w:line="400" w:lineRule="exact"/>
+        <w:rPr>
+          <w:rFonts w:asciiTheme="minorEastAsia" w:hAnsiTheme="minorEastAsia"/>
+          <w:sz w:val="24"/>
+          <w:szCs w:val="24"/>
+        </w:rPr>
+      </w:pPr>
+      <w:r>
+        <w:rPr>
+          <w:rFonts w:asciiTheme="minorEastAsia" w:hAnsiTheme="minorEastAsia"/>
+          <w:sz w:val="24"/>
+          <w:szCs w:val="24"/>
+        </w:rPr>
+        <w:tab/>
+      </w:r>
+      <w:r>
+        <w:rPr>
+          <w:rFonts w:asciiTheme="minorEastAsia" w:hAnsiTheme="minorEastAsia"/>
+          <w:sz w:val="24"/>
+          <w:szCs w:val="24"/>
+        </w:rPr>
+        <w:tab/>
+      </w:r>
+      <w:r>
+        <w:rPr>
+          <w:rFonts w:asciiTheme="minorEastAsia" w:hAnsiTheme="minorEastAsia"/>
+          <w:sz w:val="24"/>
+          <w:szCs w:val="24"/>
+        </w:rPr>
+        <w:tab/>
+      </w:r>
+      <w:r>
+        <w:rPr>
+          <w:rFonts w:asciiTheme="minorEastAsia" w:hAnsiTheme="minorEastAsia"/>
+          <w:sz w:val="24"/>
+          <w:szCs w:val="24"/>
+        </w:rPr>
+        <w:tab/>
+        <w:t>返回</w:t>
+      </w:r>
+      <w:r>
+        <w:rPr>
+          <w:rFonts w:asciiTheme="minorEastAsia" w:hAnsiTheme="minorEastAsia" w:hint="eastAsia"/>
+          <w:sz w:val="24"/>
+          <w:szCs w:val="24"/>
+        </w:rPr>
+        <w:t xml:space="preserve"> [</w:t>
+      </w:r>
+      <w:r>
+        <w:rPr>
+          <w:rFonts w:asciiTheme="minorEastAsia" w:hAnsiTheme="minorEastAsia"/>
+          <w:sz w:val="24"/>
+          <w:szCs w:val="24"/>
+        </w:rPr>
+        <w:t>pth1,pth2,tth1,tth2,fth1,fth2</w:t>
+      </w:r>
+      <w:r>
+        <w:rPr>
+          <w:rFonts w:asciiTheme="minorEastAsia" w:hAnsiTheme="minorEastAsia" w:hint="eastAsia"/>
+          <w:sz w:val="24"/>
+          <w:szCs w:val="24"/>
+        </w:rPr>
+        <w:t>]</w:t>
+      </w:r>
+      <w:r>
+        <w:rPr>
+          <w:rFonts w:asciiTheme="minorEastAsia" w:hAnsiTheme="minorEastAsia"/>
+          <w:sz w:val="24"/>
+          <w:szCs w:val="24"/>
+        </w:rPr>
+        <w:t xml:space="preserve"> ,没有值用“-”替代。</w:t>
+      </w:r>
+    </w:p>
+    <w:p>
+      <w:pPr>
+        <w:spacing w:line="400" w:lineRule="exact"/>
+        <w:rPr>
+          <w:rFonts w:asciiTheme="minorEastAsia" w:hAnsiTheme="minorEastAsia"/>
+          <w:sz w:val="24"/>
+          <w:szCs w:val="24"/>
+        </w:rPr>
       </w:pPr>
     </w:p>
     <w:p>
@@ -841,13 +893,15 @@
         <w:spacing w:line="400" w:lineRule="exact"/>
         <w:rPr>
           <w:rFonts w:asciiTheme="minorEastAsia" w:hAnsiTheme="minorEastAsia"/>
-          <w:sz w:val="24"/>
-          <w:szCs w:val="24"/>
-        </w:rPr>
-      </w:pPr>
-      <w:r>
-        <w:rPr>
-          <w:rFonts w:asciiTheme="minorEastAsia" w:hAnsiTheme="minorEastAsia"/>
+          <w:color w:val="70AD47" w:themeColor="accent6"/>
+          <w:sz w:val="24"/>
+          <w:szCs w:val="24"/>
+        </w:rPr>
+      </w:pPr>
+      <w:r>
+        <w:rPr>
+          <w:rFonts w:asciiTheme="minorEastAsia" w:hAnsiTheme="minorEastAsia"/>
+          <w:color w:val="70AD47" w:themeColor="accent6"/>
           <w:sz w:val="24"/>
           <w:szCs w:val="24"/>
         </w:rPr>
@@ -856,6 +910,7 @@
       <w:r>
         <w:rPr>
           <w:rFonts w:asciiTheme="minorEastAsia" w:hAnsiTheme="minorEastAsia" w:hint="eastAsia"/>
+          <w:color w:val="70AD47" w:themeColor="accent6"/>
           <w:sz w:val="24"/>
           <w:szCs w:val="24"/>
         </w:rPr>
@@ -864,6 +919,7 @@
       <w:r>
         <w:rPr>
           <w:rFonts w:asciiTheme="minorEastAsia" w:hAnsiTheme="minorEastAsia"/>
+          <w:color w:val="70AD47" w:themeColor="accent6"/>
           <w:sz w:val="24"/>
           <w:szCs w:val="24"/>
         </w:rPr>
@@ -872,6 +928,7 @@
       <w:r>
         <w:rPr>
           <w:rFonts w:asciiTheme="minorEastAsia" w:hAnsiTheme="minorEastAsia" w:hint="eastAsia"/>
+          <w:color w:val="70AD47" w:themeColor="accent6"/>
           <w:sz w:val="24"/>
           <w:szCs w:val="24"/>
         </w:rPr>

</xml_diff>